<commit_message>
Finalizada lista de participantes
</commit_message>
<xml_diff>
--- a/Documentos/Arquitectura/Documentacion Proyecto openapi generator.docx
+++ b/Documentos/Arquitectura/Documentacion Proyecto openapi generator.docx
@@ -40,7 +40,7 @@
           <w:szCs w:val="56"/>
           <w:lang w:val="pt-PT"/>
         </w:rPr>
-        <w:t>Nombre proyecto / Project name</w:t>
+        <w:t>OpenAPI Generator</w:t>
       </w:r>
     </w:p>
     <w:p>
@@ -253,7 +253,7 @@
           <w:szCs w:val="24"/>
           <w:lang w:val="en-GB"/>
         </w:rPr>
-        <w:t>&lt;</w:t>
+        <w:t>Víctor</w:t>
       </w:r>
       <w:r>
         <w:rPr>
@@ -267,21 +267,28 @@
           <w:szCs w:val="24"/>
           <w:lang w:val="en-GB"/>
         </w:rPr>
-        <w:t>Student 1’s name</w:t>
+        <w:t xml:space="preserve">Graván Bru </w:t>
       </w:r>
       <w:r>
         <w:rPr>
           <w:szCs w:val="24"/>
           <w:lang w:val="en-GB"/>
         </w:rPr>
-        <w:t xml:space="preserve"> </w:t>
+        <w:t>(</w:t>
       </w:r>
       <w:r>
         <w:rPr>
           <w:szCs w:val="24"/>
           <w:lang w:val="en-GB"/>
         </w:rPr>
-        <w:t>&gt; (&lt;Email&gt;)</w:t>
+        <w:t>vgravanbru@gmail.com</w:t>
+      </w:r>
+      <w:r>
+        <w:rPr>
+          <w:szCs w:val="24"/>
+          <w:lang w:val="en-GB"/>
+        </w:rPr>
+        <w:t>)</w:t>
       </w:r>
     </w:p>
     <w:p>
@@ -297,35 +304,28 @@
           <w:szCs w:val="24"/>
           <w:lang w:val="en-GB"/>
         </w:rPr>
-        <w:t>&lt;</w:t>
+        <w:t>Juan Antonio Ortiz Guerra</w:t>
       </w:r>
       <w:r>
         <w:rPr>
           <w:szCs w:val="24"/>
           <w:lang w:val="en-GB"/>
         </w:rPr>
-        <w:t xml:space="preserve"> Student </w:t>
+        <w:t xml:space="preserve"> (</w:t>
       </w:r>
       <w:r>
         <w:rPr>
           <w:szCs w:val="24"/>
           <w:lang w:val="en-GB"/>
         </w:rPr>
-        <w:t>2</w:t>
+        <w:t>juanantonioortizguerra@gmail.com</w:t>
       </w:r>
       <w:r>
         <w:rPr>
           <w:szCs w:val="24"/>
           <w:lang w:val="en-GB"/>
         </w:rPr>
-        <w:t xml:space="preserve">’s name </w:t>
-      </w:r>
-      <w:r>
-        <w:rPr>
-          <w:szCs w:val="24"/>
-          <w:lang w:val="en-GB"/>
-        </w:rPr>
-        <w:t>&gt;  (&lt;Email&gt;)</w:t>
+        <w:t>)</w:t>
       </w:r>
     </w:p>
     <w:p>
@@ -441,6 +441,13 @@
         </w:rPr>
         <w:t>Tutor:</w:t>
       </w:r>
+      <w:r>
+        <w:rPr>
+          <w:szCs w:val="24"/>
+          <w:lang w:val="en-GB"/>
+        </w:rPr>
+        <w:t xml:space="preserve"> Sergio Segura Rueda</w:t>
+      </w:r>
     </w:p>
     <w:p>
       <w:pPr>
@@ -463,6 +470,13 @@
           <w:lang w:val="en-GB"/>
         </w:rPr>
         <w:t>:</w:t>
+      </w:r>
+      <w:r>
+        <w:rPr>
+          <w:szCs w:val="24"/>
+          <w:lang w:val="en-GB"/>
+        </w:rPr>
+        <w:t xml:space="preserve"> L6 - 02</w:t>
       </w:r>
     </w:p>
     <w:p>
@@ -512,7 +526,7 @@
             <w:szCs w:val="24"/>
             <w:lang w:val="en-GB"/>
           </w:rPr>
-          <w:t>https://github.com/isa-group/RESTest</w:t>
+          <w:t>https://github.com/OpenAPITools/openapi-generator.git</w:t>
         </w:r>
       </w:hyperlink>
     </w:p>
@@ -1517,17 +1531,7 @@
           <w:lang w:val="en-GB"/>
         </w:rPr>
         <w:lastRenderedPageBreak/>
-        <w:t xml:space="preserve">Índice / </w:t>
-      </w:r>
-      <w:r>
-        <w:rPr>
-          <w:rFonts w:asciiTheme="majorHAnsi" w:hAnsiTheme="majorHAnsi"/>
-          <w:color w:val="2E74B5" w:themeColor="accent1" w:themeShade="BF"/>
-          <w:sz w:val="48"/>
-          <w:szCs w:val="48"/>
-          <w:lang w:val="en-GB"/>
-        </w:rPr>
-        <w:t>Index</w:t>
+        <w:t>Índice</w:t>
       </w:r>
     </w:p>
     <w:sdt>
@@ -1612,7 +1616,7 @@
                 <w:rStyle w:val="Hipervnculo"/>
                 <w:lang w:val="en-GB"/>
               </w:rPr>
-              <w:t>Introducción / Introduction</w:t>
+              <w:t>Introducción</w:t>
             </w:r>
             <w:r>
               <w:rPr>
@@ -1687,7 +1691,7 @@
                 <w:rStyle w:val="Hipervnculo"/>
                 <w:lang w:val="en-GB"/>
               </w:rPr>
-              <w:t>Visión general / Overview</w:t>
+              <w:t>Visión general</w:t>
             </w:r>
             <w:r>
               <w:rPr>
@@ -1762,7 +1766,7 @@
                 <w:rStyle w:val="Hipervnculo"/>
                 <w:lang w:val="en-GB"/>
               </w:rPr>
-              <w:t>Participantes / Stakeholders</w:t>
+              <w:t>Participantes</w:t>
             </w:r>
             <w:r>
               <w:rPr>
@@ -1837,7 +1841,7 @@
                 <w:rStyle w:val="Hipervnculo"/>
                 <w:lang w:val="en-GB"/>
               </w:rPr>
-              <w:t>Vistas / Views</w:t>
+              <w:t>Vistas</w:t>
             </w:r>
             <w:r>
               <w:rPr>
@@ -1872,7 +1876,7 @@
               <w:rPr>
                 <w:webHidden/>
               </w:rPr>
-              <w:t>4</w:t>
+              <w:t>5</w:t>
             </w:r>
             <w:r>
               <w:rPr>
@@ -1916,7 +1920,14 @@
                 <w:rStyle w:val="Hipervnculo"/>
                 <w:lang w:val="pt-PT"/>
               </w:rPr>
-              <w:t>Vista de context / Context view</w:t>
+              <w:t>Vista de context</w:t>
+            </w:r>
+            <w:r>
+              <w:rPr>
+                <w:rStyle w:val="Hipervnculo"/>
+                <w:lang w:val="pt-PT"/>
+              </w:rPr>
+              <w:t>o</w:t>
             </w:r>
             <w:r>
               <w:rPr>
@@ -1951,7 +1962,7 @@
               <w:rPr>
                 <w:webHidden/>
               </w:rPr>
-              <w:t>4</w:t>
+              <w:t>5</w:t>
             </w:r>
             <w:r>
               <w:rPr>
@@ -1995,7 +2006,7 @@
                 <w:rStyle w:val="Hipervnculo"/>
                 <w:lang w:val="en-GB"/>
               </w:rPr>
-              <w:t>Escenarios de uso / Scenarios view</w:t>
+              <w:t>Escenarios de uso</w:t>
             </w:r>
             <w:r>
               <w:rPr>
@@ -2030,7 +2041,7 @@
               <w:rPr>
                 <w:webHidden/>
               </w:rPr>
-              <w:t>4</w:t>
+              <w:t>5</w:t>
             </w:r>
             <w:r>
               <w:rPr>
@@ -2074,7 +2085,7 @@
                 <w:rStyle w:val="Hipervnculo"/>
                 <w:lang w:val="en-GB"/>
               </w:rPr>
-              <w:t>Vista functional / Functional view</w:t>
+              <w:t>Vista functional</w:t>
             </w:r>
             <w:r>
               <w:rPr>
@@ -2109,7 +2120,7 @@
               <w:rPr>
                 <w:webHidden/>
               </w:rPr>
-              <w:t>4</w:t>
+              <w:t>5</w:t>
             </w:r>
             <w:r>
               <w:rPr>
@@ -2153,7 +2164,7 @@
                 <w:rStyle w:val="Hipervnculo"/>
                 <w:lang w:val="en-GB"/>
               </w:rPr>
-              <w:t>Vista de despliegue / Deployment view</w:t>
+              <w:t>Vista de despliegue</w:t>
             </w:r>
             <w:r>
               <w:rPr>
@@ -2188,7 +2199,7 @@
               <w:rPr>
                 <w:webHidden/>
               </w:rPr>
-              <w:t>4</w:t>
+              <w:t>5</w:t>
             </w:r>
             <w:r>
               <w:rPr>
@@ -2232,7 +2243,7 @@
                 <w:rStyle w:val="Hipervnculo"/>
                 <w:lang w:val="en-GB"/>
               </w:rPr>
-              <w:t>Vista de Desarrollo / Development view</w:t>
+              <w:t>Vista de Desarrollo</w:t>
             </w:r>
             <w:r>
               <w:rPr>
@@ -2267,7 +2278,7 @@
               <w:rPr>
                 <w:webHidden/>
               </w:rPr>
-              <w:t>4</w:t>
+              <w:t>5</w:t>
             </w:r>
             <w:r>
               <w:rPr>
@@ -2305,7 +2316,7 @@
               <w:rPr>
                 <w:rStyle w:val="Hipervnculo"/>
               </w:rPr>
-              <w:t>Puntos de variabilidad y extensión / Variability and extension points</w:t>
+              <w:t>Puntos de variabilidad y extensión</w:t>
             </w:r>
             <w:r>
               <w:rPr>
@@ -2340,7 +2351,7 @@
               <w:rPr>
                 <w:webHidden/>
               </w:rPr>
-              <w:t>4</w:t>
+              <w:t>5</w:t>
             </w:r>
             <w:r>
               <w:rPr>
@@ -2380,7 +2391,7 @@
                 <w:rStyle w:val="Hipervnculo"/>
                 <w:lang w:val="en-GB"/>
               </w:rPr>
-              <w:t>Análisis de atributos de calidad / Analysis of quality attributes</w:t>
+              <w:t>Análisis de atributos de calidad</w:t>
             </w:r>
             <w:r>
               <w:rPr>
@@ -2415,7 +2426,7 @@
               <w:rPr>
                 <w:webHidden/>
               </w:rPr>
-              <w:t>4</w:t>
+              <w:t>5</w:t>
             </w:r>
             <w:r>
               <w:rPr>
@@ -2455,7 +2466,7 @@
                 <w:rStyle w:val="Hipervnculo"/>
                 <w:lang w:val="en-GB"/>
               </w:rPr>
-              <w:t>Sugerencias de mejora / Suggestions for improvement</w:t>
+              <w:t>Sugerencias de mejora</w:t>
             </w:r>
             <w:r>
               <w:rPr>
@@ -2490,7 +2501,7 @@
               <w:rPr>
                 <w:webHidden/>
               </w:rPr>
-              <w:t>4</w:t>
+              <w:t>5</w:t>
             </w:r>
             <w:r>
               <w:rPr>
@@ -2530,7 +2541,7 @@
                 <w:rStyle w:val="Hipervnculo"/>
                 <w:lang w:val="en-GB"/>
               </w:rPr>
-              <w:t>Contribuciones al proyecto / Contributions to the project</w:t>
+              <w:t>Contribuciones al proyecto</w:t>
             </w:r>
             <w:r>
               <w:rPr>
@@ -2565,7 +2576,7 @@
               <w:rPr>
                 <w:webHidden/>
               </w:rPr>
-              <w:t>4</w:t>
+              <w:t>5</w:t>
             </w:r>
             <w:r>
               <w:rPr>
@@ -2605,7 +2616,7 @@
                 <w:rStyle w:val="Hipervnculo"/>
                 <w:lang w:val="en-GB"/>
               </w:rPr>
-              <w:t>Conclusiones / Conclusions</w:t>
+              <w:t>Conclusiones</w:t>
             </w:r>
             <w:r>
               <w:rPr>
@@ -2640,7 +2651,7 @@
               <w:rPr>
                 <w:webHidden/>
               </w:rPr>
-              <w:t>4</w:t>
+              <w:t>5</w:t>
             </w:r>
             <w:r>
               <w:rPr>
@@ -2665,7 +2676,7 @@
                 <w:rStyle w:val="Hipervnculo"/>
                 <w:lang w:val="en-GB"/>
               </w:rPr>
-              <w:t>Referencias / References</w:t>
+              <w:t>Referencias</w:t>
             </w:r>
             <w:r>
               <w:rPr>
@@ -2942,7 +2953,7 @@
         <w:rPr>
           <w:b/>
           <w:bCs/>
-          <w:noProof w:val="0"/>
+          <w:lang w:val="en-GB"/>
         </w:rPr>
       </w:pPr>
       <w:r>
@@ -2951,7 +2962,7 @@
           <w:bCs/>
           <w:lang w:val="en-GB"/>
         </w:rPr>
-        <w:t>Adquisidore</w:t>
+        <w:t>Comunicadores</w:t>
       </w:r>
       <w:r>
         <w:rPr>
@@ -2959,7 +2970,7 @@
           <w:bCs/>
           <w:lang w:val="en-GB"/>
         </w:rPr>
-        <w:t>s</w:t>
+        <w:t>/Soporte Técnico/</w:t>
       </w:r>
       <w:r>
         <w:rPr>
@@ -2967,32 +2978,82 @@
           <w:bCs/>
           <w:lang w:val="en-GB"/>
         </w:rPr>
-        <w:t>*</w:t>
-      </w:r>
-    </w:p>
-    <w:p>
-      <w:pPr>
-        <w:rPr>
-          <w:lang w:val="en-GB"/>
-        </w:rPr>
-      </w:pPr>
-      <w:r>
-        <w:rPr>
-          <w:lang w:val="en-GB"/>
-        </w:rPr>
-        <w:t xml:space="preserve">Estos </w:t>
-      </w:r>
-      <w:r>
-        <w:rPr>
-          <w:lang w:val="en-GB"/>
-        </w:rPr>
-        <w:t>supervisan</w:t>
-      </w:r>
-      <w:r>
-        <w:rPr>
-          <w:lang w:val="en-GB"/>
-        </w:rPr>
-        <w:t xml:space="preserve"> el desarrollo del sistema</w:t>
+        <w:t>Responsables de Mantenimiento</w:t>
+      </w:r>
+    </w:p>
+    <w:p>
+      <w:pPr>
+        <w:rPr>
+          <w:lang w:val="en-GB"/>
+        </w:rPr>
+      </w:pPr>
+      <w:r>
+        <w:rPr>
+          <w:lang w:val="en-GB"/>
+        </w:rPr>
+        <w:t xml:space="preserve">Está formado por el </w:t>
+      </w:r>
+      <w:r>
+        <w:rPr>
+          <w:i/>
+          <w:iCs/>
+          <w:lang w:val="en-GB"/>
+        </w:rPr>
+        <w:t>Comité Técnico de OpenAPI Generator</w:t>
+      </w:r>
+      <w:r>
+        <w:rPr>
+          <w:lang w:val="en-GB"/>
+        </w:rPr>
+        <w:t xml:space="preserve"> </w:t>
+      </w:r>
+      <w:r>
+        <w:rPr>
+          <w:lang w:val="en-GB"/>
+        </w:rPr>
+        <w:t>(CTOG)</w:t>
+      </w:r>
+      <w:r>
+        <w:rPr>
+          <w:lang w:val="en-GB"/>
+        </w:rPr>
+        <w:t xml:space="preserve">, </w:t>
+      </w:r>
+      <w:r>
+        <w:rPr>
+          <w:lang w:val="en-GB"/>
+        </w:rPr>
+        <w:t xml:space="preserve">formado por </w:t>
+      </w:r>
+      <w:r>
+        <w:rPr>
+          <w:lang w:val="en-GB"/>
+        </w:rPr>
+        <w:t>una parte de los colaboradores y por usuarios, que se dedican a guiar a otros usuarios</w:t>
+      </w:r>
+      <w:r>
+        <w:rPr>
+          <w:lang w:val="en-GB"/>
+        </w:rPr>
+        <w:t>, realizan mejoras al generador</w:t>
+      </w:r>
+      <w:r>
+        <w:rPr>
+          <w:lang w:val="en-GB"/>
+        </w:rPr>
+        <w:t>,</w:t>
+      </w:r>
+      <w:r>
+        <w:rPr>
+          <w:lang w:val="en-GB"/>
+        </w:rPr>
+        <w:t xml:space="preserve"> y revisar problemas del programa,</w:t>
+      </w:r>
+      <w:r>
+        <w:rPr>
+          <w:lang w:val="en-GB"/>
+        </w:rPr>
+        <w:t xml:space="preserve"> entre otras cosas.</w:t>
       </w:r>
     </w:p>
     <w:p>
@@ -3009,370 +3070,157 @@
           <w:bCs/>
           <w:lang w:val="en-GB"/>
         </w:rPr>
-        <w:t>Asesores</w:t>
-      </w:r>
+        <w:t>Desarrolladores</w:t>
+      </w:r>
+    </w:p>
+    <w:p>
+      <w:pPr>
+        <w:rPr>
+          <w:lang w:val="en-GB"/>
+        </w:rPr>
+      </w:pPr>
+      <w:r>
+        <w:rPr>
+          <w:lang w:val="en-GB"/>
+        </w:rPr>
+        <w:t xml:space="preserve">Son miembros de la comunidad (principalmente miembros del CTOG), que se dedican a mejorar el generador </w:t>
+      </w:r>
+      <w:r>
+        <w:rPr>
+          <w:lang w:val="en-GB"/>
+        </w:rPr>
+        <w:t>o</w:t>
+      </w:r>
+      <w:r>
+        <w:rPr>
+          <w:lang w:val="en-GB"/>
+        </w:rPr>
+        <w:t xml:space="preserve"> crear plantillas </w:t>
+      </w:r>
+      <w:r>
+        <w:rPr>
+          <w:lang w:val="en-GB"/>
+        </w:rPr>
+        <w:t>para el generador</w:t>
+      </w:r>
+    </w:p>
+    <w:p>
+      <w:pPr>
+        <w:rPr>
+          <w:lang w:val="en-GB"/>
+        </w:rPr>
+      </w:pPr>
       <w:r>
         <w:rPr>
           <w:b/>
           <w:bCs/>
           <w:lang w:val="en-GB"/>
         </w:rPr>
-        <w:t>*</w:t>
-      </w:r>
-    </w:p>
-    <w:p>
-      <w:pPr>
-        <w:rPr>
-          <w:lang w:val="en-GB"/>
-        </w:rPr>
-      </w:pPr>
-      <w:r>
-        <w:rPr>
-          <w:lang w:val="en-GB"/>
-        </w:rPr>
-        <w:t>Supervisan el cumplimiento de estándares y regulaciones legales del sistema</w:t>
-      </w:r>
-    </w:p>
-    <w:p>
-      <w:pPr>
+        <w:t>Proveedores</w:t>
+      </w:r>
+    </w:p>
+    <w:p>
+      <w:pPr>
+        <w:rPr>
+          <w:lang w:val="en-GB"/>
+        </w:rPr>
+      </w:pPr>
+      <w:r>
+        <w:rPr>
+          <w:lang w:val="en-GB"/>
+        </w:rPr>
+        <w:t xml:space="preserve">Son los patrocinadores, que </w:t>
+      </w:r>
+      <w:r>
+        <w:rPr>
+          <w:lang w:val="en-GB"/>
+        </w:rPr>
+        <w:t xml:space="preserve">proporcionan </w:t>
+      </w:r>
+      <w:r>
+        <w:rPr>
+          <w:lang w:val="en-GB"/>
+        </w:rPr>
+        <w:t xml:space="preserve">la infraestructura necesaria para que el sistema funcione. Algunos ejemplos son </w:t>
+      </w:r>
+      <w:hyperlink r:id="rId9" w:history="1">
+        <w:r>
+          <w:rPr>
+            <w:rStyle w:val="Hipervnculo"/>
+            <w:lang w:val="en-GB"/>
+          </w:rPr>
+          <w:t>GoDaddy</w:t>
+        </w:r>
+      </w:hyperlink>
+      <w:r>
+        <w:rPr>
+          <w:lang w:val="en-GB"/>
+        </w:rPr>
+        <w:t xml:space="preserve"> (proporciona dominios web), o </w:t>
+      </w:r>
+      <w:hyperlink r:id="rId10" w:history="1">
+        <w:r>
+          <w:rPr>
+            <w:rStyle w:val="Hipervnculo"/>
+            <w:lang w:val="en-GB"/>
+          </w:rPr>
+          <w:t>Linode</w:t>
+        </w:r>
+      </w:hyperlink>
+      <w:r>
+        <w:rPr>
+          <w:lang w:val="en-GB"/>
+        </w:rPr>
+        <w:t xml:space="preserve"> (proporciona una VPS (Virtual Private Server, o servidor virtual privado))</w:t>
+      </w:r>
+    </w:p>
+    <w:p>
+      <w:pPr>
+        <w:ind w:left="708" w:hanging="708"/>
+        <w:rPr>
+          <w:lang w:val="en-GB"/>
+        </w:rPr>
+      </w:pPr>
+      <w:r>
         <w:rPr>
           <w:b/>
           <w:bCs/>
           <w:lang w:val="en-GB"/>
         </w:rPr>
-      </w:pPr>
+        <w:t>Usuarios</w:t>
+      </w:r>
       <w:r>
         <w:rPr>
           <w:b/>
           <w:bCs/>
           <w:lang w:val="en-GB"/>
         </w:rPr>
-        <w:t>Comunicadores</w:t>
-      </w:r>
-      <w:r>
-        <w:rPr>
-          <w:b/>
-          <w:bCs/>
-          <w:lang w:val="en-GB"/>
-        </w:rPr>
-        <w:t>*</w:t>
-      </w:r>
-    </w:p>
-    <w:p>
-      <w:pPr>
-        <w:rPr>
-          <w:lang w:val="en-GB"/>
-        </w:rPr>
-      </w:pPr>
-      <w:r>
-        <w:rPr>
-          <w:lang w:val="en-GB"/>
-        </w:rPr>
-        <w:t>Explicar el sistema a otros participantes mediante su documentación y material de formación</w:t>
-      </w:r>
-    </w:p>
-    <w:p>
-      <w:pPr>
-        <w:rPr>
-          <w:b/>
-          <w:bCs/>
-          <w:lang w:val="en-GB"/>
-        </w:rPr>
-      </w:pPr>
-      <w:r>
-        <w:rPr>
-          <w:b/>
-          <w:bCs/>
-          <w:lang w:val="en-GB"/>
-        </w:rPr>
-        <w:t>Desarrolladores</w:t>
-      </w:r>
-      <w:r>
-        <w:rPr>
-          <w:b/>
-          <w:bCs/>
-          <w:lang w:val="en-GB"/>
-        </w:rPr>
-        <w:t>*</w:t>
-      </w:r>
-    </w:p>
-    <w:p>
-      <w:pPr>
-        <w:rPr>
-          <w:lang w:val="en-GB"/>
-        </w:rPr>
-      </w:pPr>
-      <w:r>
-        <w:rPr>
-          <w:lang w:val="en-GB"/>
-        </w:rPr>
-        <w:t>Construir y desplegar el sistema a partir de especificaciones (o dirigir a los equipos que hacen esto)</w:t>
-      </w:r>
-    </w:p>
-    <w:p>
-      <w:pPr>
-        <w:rPr>
-          <w:lang w:val="en-GB"/>
-        </w:rPr>
-      </w:pPr>
-      <w:r>
-        <w:rPr>
-          <w:b/>
-          <w:bCs/>
-          <w:lang w:val="en-GB"/>
-        </w:rPr>
-        <w:t>Responsables de Mantenimiento</w:t>
-      </w:r>
-      <w:r>
-        <w:rPr>
-          <w:b/>
-          <w:bCs/>
-          <w:lang w:val="en-GB"/>
-        </w:rPr>
-        <w:t>*</w:t>
-      </w:r>
-    </w:p>
-    <w:p>
-      <w:pPr>
-        <w:rPr>
-          <w:lang w:val="en-GB"/>
-        </w:rPr>
-      </w:pPr>
-      <w:r>
-        <w:rPr>
-          <w:lang w:val="en-GB"/>
-        </w:rPr>
-        <w:t>Lidiar con la evolución del sistema una vez es operativo</w:t>
-      </w:r>
-    </w:p>
-    <w:p>
-      <w:pPr>
-        <w:rPr>
-          <w:lang w:val="en-GB"/>
-        </w:rPr>
-      </w:pPr>
-      <w:r>
-        <w:rPr>
-          <w:b/>
-          <w:bCs/>
-          <w:lang w:val="en-GB"/>
-        </w:rPr>
-        <w:t>Ingenieros de Producción</w:t>
-      </w:r>
-      <w:r>
-        <w:rPr>
-          <w:b/>
-          <w:bCs/>
-          <w:lang w:val="en-GB"/>
-        </w:rPr>
-        <w:t>*</w:t>
-      </w:r>
-    </w:p>
-    <w:p>
-      <w:pPr>
-        <w:rPr>
-          <w:lang w:val="en-GB"/>
-        </w:rPr>
-      </w:pPr>
-      <w:r>
-        <w:rPr>
-          <w:lang w:val="en-GB"/>
-        </w:rPr>
-        <w:t xml:space="preserve">Diseñar, desplegar, y gestionar los entornos de software y hardware en los que se compilará, testeará, y correrá el sistema </w:t>
-      </w:r>
-    </w:p>
-    <w:p>
-      <w:pPr>
-        <w:rPr>
-          <w:lang w:val="en-GB"/>
-        </w:rPr>
-      </w:pPr>
-      <w:r>
-        <w:rPr>
-          <w:b/>
-          <w:bCs/>
-          <w:lang w:val="en-GB"/>
-        </w:rPr>
-        <w:t>Proveedores</w:t>
-      </w:r>
-      <w:r>
-        <w:rPr>
-          <w:b/>
-          <w:bCs/>
-          <w:lang w:val="en-GB"/>
-        </w:rPr>
-        <w:t>#</w:t>
-      </w:r>
-    </w:p>
-    <w:p>
-      <w:r>
-        <w:rPr>
-          <w:lang w:val="en-GB"/>
-        </w:rPr>
-        <w:t xml:space="preserve">Son los patrocinadores, que </w:t>
-      </w:r>
-      <w:r>
-        <w:rPr>
-          <w:lang w:val="en-GB"/>
-        </w:rPr>
-        <w:t xml:space="preserve">proporcionan </w:t>
-      </w:r>
-    </w:p>
-    <w:p>
-      <w:pPr>
-        <w:rPr>
-          <w:lang w:val="en-GB"/>
-        </w:rPr>
-      </w:pPr>
-      <w:r>
-        <w:rPr>
-          <w:lang w:val="en-GB"/>
-        </w:rPr>
-        <w:t>Construir y/o proveer el hardware, software, o infraestructura en la que el sistema correrá</w:t>
-      </w:r>
-    </w:p>
-    <w:p>
-      <w:pPr>
-        <w:rPr>
-          <w:lang w:val="en-GB"/>
-        </w:rPr>
-      </w:pPr>
-      <w:r>
-        <w:rPr>
-          <w:b/>
-          <w:bCs/>
-          <w:lang w:val="en-GB"/>
-        </w:rPr>
-        <w:t>Personal de Apoyo</w:t>
-      </w:r>
-      <w:r>
-        <w:rPr>
-          <w:b/>
-          <w:bCs/>
-          <w:lang w:val="en-GB"/>
-        </w:rPr>
-        <w:t>*</w:t>
-      </w:r>
-    </w:p>
-    <w:p>
-      <w:pPr>
-        <w:rPr>
-          <w:lang w:val="en-GB"/>
-        </w:rPr>
-      </w:pPr>
-      <w:r>
-        <w:rPr>
-          <w:lang w:val="en-GB"/>
-        </w:rPr>
-        <w:t>Dar asistencia a usuarios acerca del producto o sistema cuando está funcionando</w:t>
-      </w:r>
-    </w:p>
-    <w:p>
-      <w:pPr>
-        <w:rPr>
-          <w:lang w:val="en-GB"/>
-        </w:rPr>
-      </w:pPr>
-      <w:r>
-        <w:rPr>
-          <w:b/>
-          <w:bCs/>
-          <w:lang w:val="en-GB"/>
-        </w:rPr>
-        <w:t>Administradores del Sistema</w:t>
-      </w:r>
-      <w:r>
-        <w:rPr>
-          <w:b/>
-          <w:bCs/>
-          <w:lang w:val="en-GB"/>
-        </w:rPr>
-        <w:t>*</w:t>
-      </w:r>
-    </w:p>
-    <w:p>
-      <w:pPr>
-        <w:rPr>
-          <w:lang w:val="en-GB"/>
-        </w:rPr>
-      </w:pPr>
-      <w:r>
-        <w:rPr>
-          <w:lang w:val="en-GB"/>
-        </w:rPr>
-        <w:t>Ejecutar el sistema una vez se ha desplegado</w:t>
-      </w:r>
-    </w:p>
-    <w:p>
-      <w:pPr>
-        <w:rPr>
-          <w:lang w:val="en-GB"/>
-        </w:rPr>
-      </w:pPr>
-      <w:r>
-        <w:rPr>
-          <w:b/>
-          <w:bCs/>
-          <w:lang w:val="en-GB"/>
-        </w:rPr>
-        <w:t>Testeadores</w:t>
-      </w:r>
-      <w:r>
-        <w:rPr>
-          <w:b/>
-          <w:bCs/>
-          <w:lang w:val="en-GB"/>
-        </w:rPr>
-        <w:t>*</w:t>
-      </w:r>
-    </w:p>
-    <w:p>
-      <w:pPr>
-        <w:rPr>
-          <w:lang w:val="en-GB"/>
-        </w:rPr>
-      </w:pPr>
-      <w:r>
-        <w:rPr>
-          <w:lang w:val="en-GB"/>
-        </w:rPr>
-        <w:lastRenderedPageBreak/>
-        <w:t>Probar el sistema para asegurar que es adecuado para su uso</w:t>
-      </w:r>
-    </w:p>
-    <w:p>
-      <w:pPr>
-        <w:ind w:left="708" w:hanging="708"/>
-        <w:rPr>
-          <w:lang w:val="en-GB"/>
-        </w:rPr>
-      </w:pPr>
-      <w:r>
-        <w:rPr>
-          <w:b/>
-          <w:bCs/>
-          <w:lang w:val="en-GB"/>
-        </w:rPr>
-        <w:t>Usuarios</w:t>
-      </w:r>
-    </w:p>
-    <w:p>
-      <w:pPr>
-        <w:rPr>
-          <w:lang w:val="en-GB"/>
-        </w:rPr>
-      </w:pPr>
-      <w:r>
-        <w:rPr>
-          <w:lang w:val="en-GB"/>
-        </w:rPr>
-        <w:t xml:space="preserve">Son los que </w:t>
-      </w:r>
-      <w:r>
-        <w:rPr>
-          <w:lang w:val="en-GB"/>
-        </w:rPr>
-        <w:t xml:space="preserve">utilizan la infraestructura para </w:t>
+        <w:t>/Testeadores</w:t>
+      </w:r>
+    </w:p>
+    <w:p>
+      <w:pPr>
+        <w:rPr>
+          <w:lang w:val="en-GB"/>
+        </w:rPr>
+      </w:pPr>
+      <w:r>
+        <w:rPr>
+          <w:lang w:val="en-GB"/>
+        </w:rPr>
+        <w:t>Son los que</w:t>
+      </w:r>
+      <w:r>
+        <w:rPr>
+          <w:lang w:val="en-GB"/>
+        </w:rPr>
+        <w:t xml:space="preserve"> ponen a prueba y utilizan </w:t>
+      </w:r>
+      <w:r>
+        <w:rPr>
+          <w:lang w:val="en-GB"/>
+        </w:rPr>
+        <w:t xml:space="preserve">la infraestructura para </w:t>
       </w:r>
       <w:r>
         <w:rPr>
@@ -3380,7 +3228,7 @@
         </w:rPr>
         <w:t xml:space="preserve">generar librerías API, software de relleno para servidores o configuración de forma automática, como grandes empresas tecnológicas o redes sociales. Algunos ejemplos son </w:t>
       </w:r>
-      <w:hyperlink r:id="rId9" w:history="1">
+      <w:hyperlink r:id="rId11" w:history="1">
         <w:r>
           <w:rPr>
             <w:rStyle w:val="Hipervnculo"/>
@@ -3395,7 +3243,7 @@
         </w:rPr>
         <w:t xml:space="preserve">, </w:t>
       </w:r>
-      <w:hyperlink r:id="rId10" w:history="1">
+      <w:hyperlink r:id="rId12" w:history="1">
         <w:r>
           <w:rPr>
             <w:rStyle w:val="Hipervnculo"/>
@@ -3410,7 +3258,7 @@
         </w:rPr>
         <w:t xml:space="preserve">, o </w:t>
       </w:r>
-      <w:hyperlink r:id="rId11" w:history="1">
+      <w:hyperlink r:id="rId13" w:history="1">
         <w:r>
           <w:rPr>
             <w:rStyle w:val="Hipervnculo"/>
@@ -3425,7 +3273,7 @@
         </w:rPr>
         <w:t xml:space="preserve"> Se puede encontrar una lista con todas las compañias o proyectos que lo utilizan </w:t>
       </w:r>
-      <w:hyperlink r:id="rId12" w:history="1">
+      <w:hyperlink r:id="rId14" w:anchor="4---companiesprojects-using-openapi-generator" w:history="1">
         <w:r>
           <w:rPr>
             <w:rStyle w:val="Hipervnculo"/>
@@ -3471,13 +3319,7 @@
         <w:rPr>
           <w:lang w:val="pt-PT"/>
         </w:rPr>
-        <w:t xml:space="preserve">Vista de context / </w:t>
-      </w:r>
-      <w:r>
-        <w:rPr>
-          <w:lang w:val="pt-PT"/>
-        </w:rPr>
-        <w:t>Context view</w:t>
+        <w:t>Vista de context</w:t>
       </w:r>
       <w:bookmarkEnd w:id="4"/>
     </w:p>
@@ -3494,25 +3336,7 @@
         <w:rPr>
           <w:lang w:val="en-GB"/>
         </w:rPr>
-        <w:t xml:space="preserve">Escenarios de uso / </w:t>
-      </w:r>
-      <w:r>
-        <w:rPr>
-          <w:lang w:val="en-GB"/>
-        </w:rPr>
-        <w:t>S</w:t>
-      </w:r>
-      <w:r>
-        <w:rPr>
-          <w:lang w:val="en-GB"/>
-        </w:rPr>
-        <w:t>cenarios</w:t>
-      </w:r>
-      <w:r>
-        <w:rPr>
-          <w:lang w:val="en-GB"/>
-        </w:rPr>
-        <w:t xml:space="preserve"> view</w:t>
+        <w:t>Escenarios de uso</w:t>
       </w:r>
       <w:bookmarkEnd w:id="5"/>
     </w:p>
@@ -3529,13 +3353,7 @@
         <w:rPr>
           <w:lang w:val="en-GB"/>
         </w:rPr>
-        <w:t xml:space="preserve">Vista functional / </w:t>
-      </w:r>
-      <w:r>
-        <w:rPr>
-          <w:lang w:val="en-GB"/>
-        </w:rPr>
-        <w:t>Functional view</w:t>
+        <w:t>Vista functional</w:t>
       </w:r>
       <w:bookmarkEnd w:id="6"/>
     </w:p>
@@ -3552,13 +3370,7 @@
         <w:rPr>
           <w:lang w:val="en-GB"/>
         </w:rPr>
-        <w:t xml:space="preserve">Vista de despliegue / </w:t>
-      </w:r>
-      <w:r>
-        <w:rPr>
-          <w:lang w:val="en-GB"/>
-        </w:rPr>
-        <w:t>Deployment view</w:t>
+        <w:t>Vista de despliegue</w:t>
       </w:r>
       <w:bookmarkEnd w:id="7"/>
     </w:p>
@@ -3575,13 +3387,7 @@
         <w:rPr>
           <w:lang w:val="en-GB"/>
         </w:rPr>
-        <w:t xml:space="preserve">Vista de Desarrollo / </w:t>
-      </w:r>
-      <w:r>
-        <w:rPr>
-          <w:lang w:val="en-GB"/>
-        </w:rPr>
-        <w:t>Development view</w:t>
+        <w:t>Vista de Desarrollo</w:t>
       </w:r>
       <w:bookmarkEnd w:id="8"/>
     </w:p>
@@ -3599,13 +3405,11 @@
       </w:pPr>
       <w:bookmarkStart w:id="9" w:name="_Toc63239824"/>
       <w:r>
+        <w:lastRenderedPageBreak/>
         <w:t>Puntos de variabilidad y extensi</w:t>
       </w:r>
       <w:r>
-        <w:t xml:space="preserve">ón / </w:t>
-      </w:r>
-      <w:r>
-        <w:t>Variability and extension points</w:t>
+        <w:t>ón</w:t>
       </w:r>
       <w:bookmarkEnd w:id="9"/>
     </w:p>
@@ -3623,13 +3427,7 @@
         <w:rPr>
           <w:lang w:val="en-GB"/>
         </w:rPr>
-        <w:t xml:space="preserve">Análisis de atributos de calidad / </w:t>
-      </w:r>
-      <w:r>
-        <w:rPr>
-          <w:lang w:val="en-GB"/>
-        </w:rPr>
-        <w:t>Analysis of quality attributes</w:t>
+        <w:t>Análisis de atributos de calidad</w:t>
       </w:r>
       <w:bookmarkEnd w:id="10"/>
     </w:p>
@@ -3653,13 +3451,7 @@
         <w:rPr>
           <w:lang w:val="en-GB"/>
         </w:rPr>
-        <w:t xml:space="preserve">Sugerencias de mejora / </w:t>
-      </w:r>
-      <w:r>
-        <w:rPr>
-          <w:lang w:val="en-GB"/>
-        </w:rPr>
-        <w:t>Suggestions for improvement</w:t>
+        <w:t>Sugerencias de mejora</w:t>
       </w:r>
       <w:bookmarkEnd w:id="11"/>
     </w:p>
@@ -3683,19 +3475,7 @@
         <w:rPr>
           <w:lang w:val="en-GB"/>
         </w:rPr>
-        <w:t xml:space="preserve">Contribuciones al proyecto / </w:t>
-      </w:r>
-      <w:r>
-        <w:rPr>
-          <w:lang w:val="en-GB"/>
-        </w:rPr>
-        <w:t>Contri</w:t>
-      </w:r>
-      <w:r>
-        <w:rPr>
-          <w:lang w:val="en-GB"/>
-        </w:rPr>
-        <w:t>butions to the project</w:t>
+        <w:t>Contribuciones al proyecto</w:t>
       </w:r>
       <w:bookmarkEnd w:id="12"/>
     </w:p>
@@ -3719,19 +3499,7 @@
         <w:rPr>
           <w:lang w:val="en-GB"/>
         </w:rPr>
-        <w:t xml:space="preserve">Conclusiones / </w:t>
-      </w:r>
-      <w:r>
-        <w:rPr>
-          <w:lang w:val="en-GB"/>
-        </w:rPr>
-        <w:t>Conclusion</w:t>
-      </w:r>
-      <w:r>
-        <w:rPr>
-          <w:lang w:val="en-GB"/>
-        </w:rPr>
-        <w:t>s</w:t>
+        <w:t>Conclusiones</w:t>
       </w:r>
       <w:bookmarkEnd w:id="13"/>
     </w:p>
@@ -3758,13 +3526,7 @@
         <w:rPr>
           <w:lang w:val="en-GB"/>
         </w:rPr>
-        <w:t xml:space="preserve">Referencias / </w:t>
-      </w:r>
-      <w:r>
-        <w:rPr>
-          <w:lang w:val="en-GB"/>
-        </w:rPr>
-        <w:t>References</w:t>
+        <w:t>Referencias</w:t>
       </w:r>
       <w:bookmarkEnd w:id="14"/>
     </w:p>
@@ -3777,13 +3539,12 @@
     </w:p>
     <w:p>
       <w:r>
-        <w:lastRenderedPageBreak/>
         <w:t>Se recomienda el uso d</w:t>
       </w:r>
       <w:r>
         <w:t xml:space="preserve">e la herramienta </w:t>
       </w:r>
-      <w:hyperlink r:id="rId13" w:history="1">
+      <w:hyperlink r:id="rId15" w:history="1">
         <w:r>
           <w:rPr>
             <w:rStyle w:val="Hipervnculo"/>
@@ -3794,7 +3555,7 @@
       <w:r>
         <w:t xml:space="preserve"> con sus extensiones para </w:t>
       </w:r>
-      <w:hyperlink r:id="rId14" w:history="1">
+      <w:hyperlink r:id="rId16" w:history="1">
         <w:r>
           <w:rPr>
             <w:rStyle w:val="Hipervnculo"/>
@@ -3805,7 +3566,7 @@
       <w:r>
         <w:t xml:space="preserve"> y </w:t>
       </w:r>
-      <w:hyperlink r:id="rId15" w:history="1">
+      <w:hyperlink r:id="rId17" w:history="1">
         <w:r>
           <w:rPr>
             <w:rStyle w:val="Hipervnculo"/>
@@ -3819,8 +3580,8 @@
     </w:p>
     <w:p/>
     <w:sectPr>
-      <w:footerReference w:type="even" r:id="rId16"/>
-      <w:footerReference w:type="default" r:id="rId17"/>
+      <w:footerReference w:type="even" r:id="rId18"/>
+      <w:footerReference w:type="default" r:id="rId19"/>
       <w:pgSz w:w="11906" w:h="16838"/>
       <w:pgMar w:top="1417" w:right="1701" w:bottom="1417" w:left="1701" w:header="708" w:footer="708" w:gutter="0"/>
       <w:pgNumType w:start="1"/>
@@ -7824,7 +7585,7 @@
   <w:style w:type="paragraph" w:default="1" w:styleId="Normal">
     <w:name w:val="Normal"/>
     <w:qFormat/>
-    <w:rsid w:val="009C29E7"/>
+    <w:rsid w:val="00004022"/>
     <w:pPr>
       <w:jc w:val="both"/>
     </w:pPr>
@@ -8072,6 +7833,7 @@
   <w:style w:type="character" w:default="1" w:styleId="Fuentedeprrafopredeter">
     <w:name w:val="Default Paragraph Font"/>
     <w:uiPriority w:val="1"/>
+    <w:semiHidden/>
     <w:unhideWhenUsed/>
   </w:style>
   <w:style w:type="table" w:default="1" w:styleId="Tablanormal">

</xml_diff>

<commit_message>
Añadida lista de participantes (en progreso)
</commit_message>
<xml_diff>
--- a/Documentos/Arquitectura/Documentacion Proyecto openapi generator.docx
+++ b/Documentos/Arquitectura/Documentacion Proyecto openapi generator.docx
@@ -1897,7 +1897,7 @@
               <w:rPr>
                 <w:webHidden/>
               </w:rPr>
-              <w:t>5</w:t>
+              <w:t>4</w:t>
             </w:r>
             <w:r>
               <w:rPr>
@@ -1983,7 +1983,7 @@
               <w:rPr>
                 <w:webHidden/>
               </w:rPr>
-              <w:t>5</w:t>
+              <w:t>4</w:t>
             </w:r>
             <w:r>
               <w:rPr>
@@ -2062,7 +2062,7 @@
               <w:rPr>
                 <w:webHidden/>
               </w:rPr>
-              <w:t>5</w:t>
+              <w:t>4</w:t>
             </w:r>
             <w:r>
               <w:rPr>
@@ -2141,7 +2141,7 @@
               <w:rPr>
                 <w:webHidden/>
               </w:rPr>
-              <w:t>5</w:t>
+              <w:t>4</w:t>
             </w:r>
             <w:r>
               <w:rPr>
@@ -2220,7 +2220,7 @@
               <w:rPr>
                 <w:webHidden/>
               </w:rPr>
-              <w:t>5</w:t>
+              <w:t>4</w:t>
             </w:r>
             <w:r>
               <w:rPr>
@@ -2299,7 +2299,7 @@
               <w:rPr>
                 <w:webHidden/>
               </w:rPr>
-              <w:t>5</w:t>
+              <w:t>4</w:t>
             </w:r>
             <w:r>
               <w:rPr>
@@ -2983,178 +2983,26 @@
           <w:bCs/>
           <w:lang w:val="en-GB"/>
         </w:rPr>
-        <w:t>Comunicadores</w:t>
-      </w:r>
-      <w:r>
-        <w:rPr>
-          <w:b/>
-          <w:bCs/>
-          <w:lang w:val="en-GB"/>
-        </w:rPr>
-        <w:t>/Soporte Técnico/Responsables de Mantenimiento</w:t>
-      </w:r>
-    </w:p>
-    <w:p>
-      <w:pPr>
-        <w:rPr>
-          <w:lang w:val="en-GB"/>
-        </w:rPr>
-      </w:pPr>
-      <w:r>
-        <w:rPr>
-          <w:lang w:val="en-GB"/>
-        </w:rPr>
-        <w:t xml:space="preserve">Está formado por el </w:t>
-      </w:r>
-      <w:r>
-        <w:rPr>
-          <w:i/>
-          <w:iCs/>
-          <w:lang w:val="en-GB"/>
-        </w:rPr>
-        <w:t>Comité Técnico de OpenAPI Generator</w:t>
-      </w:r>
-      <w:r>
-        <w:rPr>
-          <w:lang w:val="en-GB"/>
-        </w:rPr>
-        <w:t xml:space="preserve"> </w:t>
-      </w:r>
-      <w:r>
-        <w:rPr>
-          <w:lang w:val="en-GB"/>
-        </w:rPr>
-        <w:t>(CTOG)</w:t>
-      </w:r>
-      <w:r>
-        <w:rPr>
-          <w:lang w:val="en-GB"/>
-        </w:rPr>
-        <w:t xml:space="preserve">, </w:t>
-      </w:r>
-      <w:r>
-        <w:rPr>
-          <w:lang w:val="en-GB"/>
-        </w:rPr>
-        <w:t xml:space="preserve">formado por </w:t>
-      </w:r>
-      <w:r>
-        <w:rPr>
-          <w:lang w:val="en-GB"/>
-        </w:rPr>
-        <w:t>una parte de los colaboradores y por usuarios, que se dedican a guiar a otros usuarios</w:t>
-      </w:r>
-      <w:r>
-        <w:rPr>
-          <w:lang w:val="en-GB"/>
-        </w:rPr>
-        <w:t>, realizan mejoras al generador</w:t>
-      </w:r>
-      <w:r>
-        <w:rPr>
-          <w:lang w:val="en-GB"/>
-        </w:rPr>
-        <w:t>,</w:t>
-      </w:r>
-      <w:r>
-        <w:rPr>
-          <w:lang w:val="en-GB"/>
-        </w:rPr>
-        <w:t xml:space="preserve"> y revisar problemas del programa,</w:t>
-      </w:r>
-      <w:r>
-        <w:rPr>
-          <w:lang w:val="en-GB"/>
-        </w:rPr>
-        <w:t xml:space="preserve"> entre otras cosas.</w:t>
-      </w:r>
-    </w:p>
-    <w:p>
-      <w:pPr>
-        <w:rPr>
-          <w:b/>
-          <w:bCs/>
-          <w:lang w:val="en-GB"/>
-        </w:rPr>
-      </w:pPr>
-      <w:r>
-        <w:rPr>
-          <w:b/>
-          <w:bCs/>
-          <w:lang w:val="en-GB"/>
-        </w:rPr>
-        <w:t>Desarrolladores</w:t>
-      </w:r>
-    </w:p>
-    <w:p>
-      <w:pPr>
-        <w:rPr>
-          <w:lang w:val="en-GB"/>
-        </w:rPr>
-      </w:pPr>
-      <w:r>
-        <w:rPr>
-          <w:lang w:val="en-GB"/>
-        </w:rPr>
-        <w:t xml:space="preserve">Son miembros de la comunidad (principalmente miembros del CTOG), que se dedican a mejorar el generador </w:t>
-      </w:r>
-      <w:r>
-        <w:rPr>
-          <w:lang w:val="en-GB"/>
-        </w:rPr>
-        <w:t>o</w:t>
-      </w:r>
-      <w:r>
-        <w:rPr>
-          <w:lang w:val="en-GB"/>
-        </w:rPr>
-        <w:t xml:space="preserve"> crear plantillas </w:t>
-      </w:r>
-      <w:r>
-        <w:rPr>
-          <w:lang w:val="en-GB"/>
-        </w:rPr>
-        <w:t>para el generador</w:t>
-      </w:r>
-    </w:p>
-    <w:p>
-      <w:pPr>
-        <w:rPr>
-          <w:lang w:val="en-GB"/>
-        </w:rPr>
-      </w:pPr>
-      <w:r>
-        <w:rPr>
-          <w:b/>
-          <w:bCs/>
-          <w:lang w:val="en-GB"/>
-        </w:rPr>
-        <w:t>Proveedores</w:t>
-      </w:r>
-    </w:p>
-    <w:p>
-      <w:pPr>
-        <w:rPr>
-          <w:lang w:val="en-GB"/>
-        </w:rPr>
-      </w:pPr>
-      <w:r>
-        <w:rPr>
-          <w:lang w:val="en-GB"/>
-        </w:rPr>
-        <w:t xml:space="preserve">Son los patrocinadores, que </w:t>
-      </w:r>
-      <w:r>
-        <w:rPr>
-          <w:lang w:val="en-GB"/>
-        </w:rPr>
-        <w:t xml:space="preserve">proporcionan </w:t>
-      </w:r>
-      <w:r>
-        <w:rPr>
-          <w:lang w:val="en-GB"/>
-        </w:rPr>
-        <w:t xml:space="preserve">la infraestructura necesaria para que el sistema funcione. Algunos ejemplos son </w:t>
+        <w:t>Adquisidores/Proveedores</w:t>
+      </w:r>
+    </w:p>
+    <w:p>
+      <w:pPr>
+        <w:rPr>
+          <w:lang w:val="en-GB"/>
+        </w:rPr>
+      </w:pPr>
+      <w:r>
+        <w:rPr>
+          <w:lang w:val="en-GB"/>
+        </w:rPr>
+        <w:t xml:space="preserve">Los adquisidores son los participantes que financian el proyecto. En el caso de OpenAPI Generator son los patrocinadores, que también proporcionan la infraestructura necesaria. </w:t>
+      </w:r>
+      <w:r>
+        <w:rPr>
+          <w:lang w:val="en-GB"/>
+        </w:rPr>
+        <w:t xml:space="preserve">Algunos ejemplos son </w:t>
       </w:r>
       <w:hyperlink r:id="rId9" w:history="1">
         <w:r>
@@ -3185,6 +3033,154 @@
           <w:lang w:val="en-GB"/>
         </w:rPr>
         <w:t xml:space="preserve"> (proporciona una VPS (Virtual Private Server, o servidor virtual privado))</w:t>
+      </w:r>
+    </w:p>
+    <w:p>
+      <w:pPr>
+        <w:rPr>
+          <w:b/>
+          <w:bCs/>
+          <w:lang w:val="en-GB"/>
+        </w:rPr>
+      </w:pPr>
+      <w:r>
+        <w:rPr>
+          <w:b/>
+          <w:bCs/>
+          <w:lang w:val="en-GB"/>
+        </w:rPr>
+        <w:t>Comunicadores</w:t>
+      </w:r>
+      <w:r>
+        <w:rPr>
+          <w:b/>
+          <w:bCs/>
+          <w:lang w:val="en-GB"/>
+        </w:rPr>
+        <w:t>/Soporte Técnico/Responsables de Mantenimiento</w:t>
+      </w:r>
+    </w:p>
+    <w:p>
+      <w:pPr>
+        <w:rPr>
+          <w:lang w:val="en-GB"/>
+        </w:rPr>
+      </w:pPr>
+      <w:r>
+        <w:rPr>
+          <w:lang w:val="en-GB"/>
+        </w:rPr>
+        <w:t xml:space="preserve">Está formado por el </w:t>
+      </w:r>
+      <w:r>
+        <w:rPr>
+          <w:i/>
+          <w:iCs/>
+          <w:lang w:val="en-GB"/>
+        </w:rPr>
+        <w:t>Comité Técnico de OpenAPI Generator</w:t>
+      </w:r>
+      <w:r>
+        <w:rPr>
+          <w:lang w:val="en-GB"/>
+        </w:rPr>
+        <w:t xml:space="preserve"> </w:t>
+      </w:r>
+      <w:r>
+        <w:rPr>
+          <w:lang w:val="en-GB"/>
+        </w:rPr>
+        <w:t>(CTOG)</w:t>
+      </w:r>
+      <w:r>
+        <w:rPr>
+          <w:lang w:val="en-GB"/>
+        </w:rPr>
+        <w:t xml:space="preserve">, </w:t>
+      </w:r>
+      <w:r>
+        <w:rPr>
+          <w:lang w:val="en-GB"/>
+        </w:rPr>
+        <w:t xml:space="preserve">formado por </w:t>
+      </w:r>
+      <w:r>
+        <w:rPr>
+          <w:lang w:val="en-GB"/>
+        </w:rPr>
+        <w:t>una parte de los colaboradores y por usuarios, que se dedican a guiar a otros usuarios</w:t>
+      </w:r>
+      <w:r>
+        <w:rPr>
+          <w:lang w:val="en-GB"/>
+        </w:rPr>
+        <w:t>, realizan mejoras al generador</w:t>
+      </w:r>
+      <w:r>
+        <w:rPr>
+          <w:lang w:val="en-GB"/>
+        </w:rPr>
+        <w:t>,</w:t>
+      </w:r>
+      <w:r>
+        <w:rPr>
+          <w:lang w:val="en-GB"/>
+        </w:rPr>
+        <w:t xml:space="preserve"> y revisar problemas del programa,</w:t>
+      </w:r>
+      <w:r>
+        <w:rPr>
+          <w:lang w:val="en-GB"/>
+        </w:rPr>
+        <w:t xml:space="preserve"> entre otras cosas.</w:t>
+      </w:r>
+    </w:p>
+    <w:p>
+      <w:pPr>
+        <w:rPr>
+          <w:b/>
+          <w:bCs/>
+          <w:lang w:val="en-GB"/>
+        </w:rPr>
+      </w:pPr>
+      <w:r>
+        <w:rPr>
+          <w:b/>
+          <w:bCs/>
+          <w:lang w:val="en-GB"/>
+        </w:rPr>
+        <w:t>Desarrolladores</w:t>
+      </w:r>
+    </w:p>
+    <w:p>
+      <w:pPr>
+        <w:rPr>
+          <w:lang w:val="en-GB"/>
+        </w:rPr>
+      </w:pPr>
+      <w:r>
+        <w:rPr>
+          <w:lang w:val="en-GB"/>
+        </w:rPr>
+        <w:t xml:space="preserve">Son miembros de la comunidad (principalmente miembros del CTOG), que se dedican a mejorar el generador </w:t>
+      </w:r>
+      <w:r>
+        <w:rPr>
+          <w:lang w:val="en-GB"/>
+        </w:rPr>
+        <w:t>o</w:t>
+      </w:r>
+      <w:r>
+        <w:rPr>
+          <w:lang w:val="en-GB"/>
+        </w:rPr>
+        <w:t xml:space="preserve"> crear plantillas </w:t>
+      </w:r>
+      <w:r>
+        <w:rPr>
+          <w:lang w:val="en-GB"/>
+        </w:rPr>
+        <w:t>para el generador</w:t>
       </w:r>
     </w:p>
     <w:p>

</xml_diff>